<commit_message>
updated info on pnuematic cylinder in shopping list
</commit_message>
<xml_diff>
--- a/Shopping List.docx
+++ b/Shopping List.docx
@@ -55,14 +55,12 @@
       </w:r>
     </w:p>
     <w:p>
-      <w:pPr>
-        <w:rPr>
-          <w:sz w:val="20"/>
-        </w:rPr>
-      </w:pPr>
-      <w:r>
-        <w:tab/>
-        <w:t>12” stroke, 3/4” bore cylinder</w:t>
+      <w:r>
+        <w:tab/>
+        <w:t xml:space="preserve">12” stroke, </w:t>
+      </w:r>
+      <w:r>
+        <w:t>3/4” bore cylinder</w:t>
       </w:r>
       <w:r>
         <w:tab/>
@@ -88,12 +86,88 @@
       </w:r>
       <w:r>
         <w:tab/>
-        <w:t>~$50</w:t>
+      </w:r>
+    </w:p>
+    <w:p>
+      <w:r>
+        <w:tab/>
+      </w:r>
+      <w:r>
+        <w:tab/>
+        <w:t>0412-DP</w:t>
+      </w:r>
+      <w:r>
+        <w:tab/>
+      </w:r>
+      <w:r>
+        <w:tab/>
+      </w:r>
+      <w:r>
+        <w:tab/>
+      </w:r>
+      <w:r>
+        <w:tab/>
+      </w:r>
+      <w:r>
+        <w:tab/>
+      </w:r>
+      <w:r>
+        <w:tab/>
+      </w:r>
+      <w:r>
+        <w:tab/>
+      </w:r>
+      <w:r>
+        <w:tab/>
+      </w:r>
+      <w:r>
+        <w:tab/>
+      </w:r>
+      <w:r>
+        <w:t>$43.85</w:t>
       </w:r>
     </w:p>
     <w:p>
       <w:pPr>
         <w:rPr>
+          <w:sz w:val="20"/>
+        </w:rPr>
+      </w:pPr>
+      <w:r>
+        <w:tab/>
+      </w:r>
+      <w:r>
+        <w:tab/>
+        <w:t>M-0412-DP (same as current)</w:t>
+      </w:r>
+      <w:r>
+        <w:tab/>
+      </w:r>
+      <w:bookmarkStart w:id="0" w:name="_GoBack"/>
+      <w:bookmarkEnd w:id="0"/>
+      <w:r>
+        <w:tab/>
+      </w:r>
+      <w:r>
+        <w:tab/>
+      </w:r>
+      <w:r>
+        <w:tab/>
+      </w:r>
+      <w:r>
+        <w:tab/>
+      </w:r>
+      <w:r>
+        <w:tab/>
+      </w:r>
+      <w:r>
+        <w:tab/>
+        <w:t>$54.20</w:t>
+      </w:r>
+    </w:p>
+    <w:p>
+      <w:pPr>
+        <w:rPr>
           <w:rFonts w:eastAsia="Times New Roman" w:cs="Times New Roman"/>
         </w:rPr>
       </w:pPr>
@@ -176,8 +250,6 @@
         <w:tab/>
         <w:t>??</w:t>
       </w:r>
-      <w:bookmarkStart w:id="0" w:name="_GoBack"/>
-      <w:bookmarkEnd w:id="0"/>
     </w:p>
     <w:sectPr>
       <w:pgSz w:w="12240" w:h="15840"/>

</xml_diff>